<commit_message>
Added a ShareActionProvider and parallax scrolling effect to the sliding panel in the Player section.
</commit_message>
<xml_diff>
--- a/assets/AndroidFundamentalsProjectSelf-Evaluation.docx.docx
+++ b/assets/AndroidFundamentalsProjectSelf-Evaluation.docx.docx
@@ -4352,40 +4352,40 @@
               <w:rPr>
                 <w:rtl w:val="0"/>
               </w:rPr>
+            </w:r>
+          </w:p>
+        </w:tc>
+        <w:tc>
+          <w:tcPr>
+            <w:tcBorders>
+              <w:top w:color="e4e4e4" w:space="0" w:sz="8" w:val="single"/>
+              <w:left w:color="e4e4e4" w:space="0" w:sz="8" w:val="single"/>
+              <w:bottom w:color="e4e4e4" w:space="0" w:sz="8" w:val="single"/>
+              <w:right w:color="e4e4e4" w:space="0" w:sz="8" w:val="single"/>
+            </w:tcBorders>
+            <w:shd w:fill="ffffff"/>
+            <w:tcMar>
+              <w:top w:w="100.0" w:type="dxa"/>
+              <w:left w:w="100.0" w:type="dxa"/>
+              <w:bottom w:w="100.0" w:type="dxa"/>
+              <w:right w:w="100.0" w:type="dxa"/>
+            </w:tcMar>
+          </w:tcPr>
+          <w:p>
+            <w:pPr>
+              <w:keepNext w:val="0"/>
+              <w:keepLines w:val="0"/>
+              <w:widowControl w:val="1"/>
+              <w:spacing w:after="0" w:before="0" w:line="276" w:lineRule="auto"/>
+              <w:ind w:left="0" w:right="0" w:firstLine="0"/>
+              <w:contextualSpacing w:val="0"/>
+              <w:jc w:val="left"/>
+            </w:pPr>
+            <w:r>
+              <w:rPr>
+                <w:rtl w:val="0"/>
+              </w:rPr>
               <w:t xml:space="preserve">x</w:t>
-            </w:r>
-          </w:p>
-        </w:tc>
-        <w:tc>
-          <w:tcPr>
-            <w:tcBorders>
-              <w:top w:color="e4e4e4" w:space="0" w:sz="8" w:val="single"/>
-              <w:left w:color="e4e4e4" w:space="0" w:sz="8" w:val="single"/>
-              <w:bottom w:color="e4e4e4" w:space="0" w:sz="8" w:val="single"/>
-              <w:right w:color="e4e4e4" w:space="0" w:sz="8" w:val="single"/>
-            </w:tcBorders>
-            <w:shd w:fill="ffffff"/>
-            <w:tcMar>
-              <w:top w:w="100.0" w:type="dxa"/>
-              <w:left w:w="100.0" w:type="dxa"/>
-              <w:bottom w:w="100.0" w:type="dxa"/>
-              <w:right w:w="100.0" w:type="dxa"/>
-            </w:tcMar>
-          </w:tcPr>
-          <w:p>
-            <w:pPr>
-              <w:keepNext w:val="0"/>
-              <w:keepLines w:val="0"/>
-              <w:widowControl w:val="1"/>
-              <w:spacing w:after="0" w:before="0" w:line="276" w:lineRule="auto"/>
-              <w:ind w:left="0" w:right="0" w:firstLine="0"/>
-              <w:contextualSpacing w:val="0"/>
-              <w:jc w:val="left"/>
-            </w:pPr>
-            <w:r>
-              <w:rPr>
-                <w:rtl w:val="0"/>
-              </w:rPr>
             </w:r>
           </w:p>
         </w:tc>
@@ -4446,34 +4446,34 @@
               <w:rPr>
                 <w:rtl w:val="0"/>
               </w:rPr>
+            </w:r>
+          </w:p>
+        </w:tc>
+        <w:tc>
+          <w:tcPr>
+            <w:tcBorders>
+              <w:top w:color="e4e4e4" w:space="0" w:sz="8" w:val="single"/>
+              <w:left w:color="e4e4e4" w:space="0" w:sz="8" w:val="single"/>
+              <w:bottom w:color="e4e4e4" w:space="0" w:sz="8" w:val="single"/>
+              <w:right w:color="e4e4e4" w:space="0" w:sz="8" w:val="single"/>
+            </w:tcBorders>
+            <w:shd w:fill="ffffff"/>
+            <w:tcMar>
+              <w:top w:w="100.0" w:type="dxa"/>
+              <w:left w:w="100.0" w:type="dxa"/>
+              <w:bottom w:w="100.0" w:type="dxa"/>
+              <w:right w:w="100.0" w:type="dxa"/>
+            </w:tcMar>
+          </w:tcPr>
+          <w:p>
+            <w:pPr>
+              <w:contextualSpacing w:val="0"/>
+            </w:pPr>
+            <w:r>
+              <w:rPr>
+                <w:rtl w:val="0"/>
+              </w:rPr>
               <w:t xml:space="preserve">x</w:t>
-            </w:r>
-          </w:p>
-        </w:tc>
-        <w:tc>
-          <w:tcPr>
-            <w:tcBorders>
-              <w:top w:color="e4e4e4" w:space="0" w:sz="8" w:val="single"/>
-              <w:left w:color="e4e4e4" w:space="0" w:sz="8" w:val="single"/>
-              <w:bottom w:color="e4e4e4" w:space="0" w:sz="8" w:val="single"/>
-              <w:right w:color="e4e4e4" w:space="0" w:sz="8" w:val="single"/>
-            </w:tcBorders>
-            <w:shd w:fill="ffffff"/>
-            <w:tcMar>
-              <w:top w:w="100.0" w:type="dxa"/>
-              <w:left w:w="100.0" w:type="dxa"/>
-              <w:bottom w:w="100.0" w:type="dxa"/>
-              <w:right w:w="100.0" w:type="dxa"/>
-            </w:tcMar>
-          </w:tcPr>
-          <w:p>
-            <w:pPr>
-              <w:contextualSpacing w:val="0"/>
-            </w:pPr>
-            <w:r>
-              <w:rPr>
-                <w:rtl w:val="0"/>
-              </w:rPr>
             </w:r>
           </w:p>
         </w:tc>
@@ -4548,6 +4548,7 @@
               <w:rPr>
                 <w:rtl w:val="0"/>
               </w:rPr>
+              <w:t xml:space="preserve">There is an share menu item in the Player’s screen. It is located in the overflow menu of the sliding panel.</w:t>
             </w:r>
           </w:p>
           <w:p>
@@ -4564,6 +4565,7 @@
               <w:rPr>
                 <w:rtl w:val="0"/>
               </w:rPr>
+              <w:t xml:space="preserve">The menu item is a ShareActionProvider, which sends the current episode’s content URL.</w:t>
             </w:r>
           </w:p>
           <w:p>
@@ -4582,23 +4584,6 @@
               </w:rPr>
             </w:r>
           </w:p>
-        </w:tc>
-        <w:tc>
-          <w:tcPr>
-            <w:tcBorders>
-              <w:top w:color="e4e4e4" w:space="0" w:sz="8" w:val="single"/>
-              <w:left w:color="e4e4e4" w:space="0" w:sz="8" w:val="single"/>
-              <w:bottom w:color="e4e4e4" w:space="0" w:sz="8" w:val="single"/>
-              <w:right w:color="e4e4e4" w:space="0" w:sz="8" w:val="single"/>
-            </w:tcBorders>
-            <w:shd w:fill="ffffff"/>
-            <w:tcMar>
-              <w:top w:w="100.0" w:type="dxa"/>
-              <w:left w:w="100.0" w:type="dxa"/>
-              <w:bottom w:w="100.0" w:type="dxa"/>
-              <w:right w:w="100.0" w:type="dxa"/>
-            </w:tcMar>
-          </w:tcPr>
           <w:p>
             <w:pPr>
               <w:keepNext w:val="0"/>
@@ -4613,40 +4598,73 @@
               <w:rPr>
                 <w:rtl w:val="0"/>
               </w:rPr>
+            </w:r>
+          </w:p>
+        </w:tc>
+        <w:tc>
+          <w:tcPr>
+            <w:tcBorders>
+              <w:top w:color="e4e4e4" w:space="0" w:sz="8" w:val="single"/>
+              <w:left w:color="e4e4e4" w:space="0" w:sz="8" w:val="single"/>
+              <w:bottom w:color="e4e4e4" w:space="0" w:sz="8" w:val="single"/>
+              <w:right w:color="e4e4e4" w:space="0" w:sz="8" w:val="single"/>
+            </w:tcBorders>
+            <w:shd w:fill="ffffff"/>
+            <w:tcMar>
+              <w:top w:w="100.0" w:type="dxa"/>
+              <w:left w:w="100.0" w:type="dxa"/>
+              <w:bottom w:w="100.0" w:type="dxa"/>
+              <w:right w:w="100.0" w:type="dxa"/>
+            </w:tcMar>
+          </w:tcPr>
+          <w:p>
+            <w:pPr>
+              <w:keepNext w:val="0"/>
+              <w:keepLines w:val="0"/>
+              <w:widowControl w:val="1"/>
+              <w:spacing w:after="0" w:before="0" w:line="240" w:lineRule="auto"/>
+              <w:ind w:left="0" w:right="0" w:firstLine="0"/>
+              <w:contextualSpacing w:val="0"/>
+              <w:jc w:val="left"/>
+            </w:pPr>
+            <w:r>
+              <w:rPr>
+                <w:rtl w:val="0"/>
+              </w:rPr>
+            </w:r>
+          </w:p>
+        </w:tc>
+        <w:tc>
+          <w:tcPr>
+            <w:tcBorders>
+              <w:top w:color="e4e4e4" w:space="0" w:sz="8" w:val="single"/>
+              <w:left w:color="e4e4e4" w:space="0" w:sz="8" w:val="single"/>
+              <w:bottom w:color="e4e4e4" w:space="0" w:sz="8" w:val="single"/>
+              <w:right w:color="e4e4e4" w:space="0" w:sz="8" w:val="single"/>
+            </w:tcBorders>
+            <w:shd w:fill="ffffff"/>
+            <w:tcMar>
+              <w:top w:w="100.0" w:type="dxa"/>
+              <w:left w:w="100.0" w:type="dxa"/>
+              <w:bottom w:w="100.0" w:type="dxa"/>
+              <w:right w:w="100.0" w:type="dxa"/>
+            </w:tcMar>
+          </w:tcPr>
+          <w:p>
+            <w:pPr>
+              <w:keepNext w:val="0"/>
+              <w:keepLines w:val="0"/>
+              <w:widowControl w:val="1"/>
+              <w:spacing w:after="0" w:before="0" w:line="240" w:lineRule="auto"/>
+              <w:ind w:left="0" w:right="0" w:firstLine="0"/>
+              <w:contextualSpacing w:val="0"/>
+              <w:jc w:val="left"/>
+            </w:pPr>
+            <w:r>
+              <w:rPr>
+                <w:rtl w:val="0"/>
+              </w:rPr>
               <w:t xml:space="preserve">x</w:t>
-            </w:r>
-          </w:p>
-        </w:tc>
-        <w:tc>
-          <w:tcPr>
-            <w:tcBorders>
-              <w:top w:color="e4e4e4" w:space="0" w:sz="8" w:val="single"/>
-              <w:left w:color="e4e4e4" w:space="0" w:sz="8" w:val="single"/>
-              <w:bottom w:color="e4e4e4" w:space="0" w:sz="8" w:val="single"/>
-              <w:right w:color="e4e4e4" w:space="0" w:sz="8" w:val="single"/>
-            </w:tcBorders>
-            <w:shd w:fill="ffffff"/>
-            <w:tcMar>
-              <w:top w:w="100.0" w:type="dxa"/>
-              <w:left w:w="100.0" w:type="dxa"/>
-              <w:bottom w:w="100.0" w:type="dxa"/>
-              <w:right w:w="100.0" w:type="dxa"/>
-            </w:tcMar>
-          </w:tcPr>
-          <w:p>
-            <w:pPr>
-              <w:keepNext w:val="0"/>
-              <w:keepLines w:val="0"/>
-              <w:widowControl w:val="1"/>
-              <w:spacing w:after="0" w:before="0" w:line="240" w:lineRule="auto"/>
-              <w:ind w:left="0" w:right="0" w:firstLine="0"/>
-              <w:contextualSpacing w:val="0"/>
-              <w:jc w:val="left"/>
-            </w:pPr>
-            <w:r>
-              <w:rPr>
-                <w:rtl w:val="0"/>
-              </w:rPr>
             </w:r>
           </w:p>
         </w:tc>

</xml_diff>